<commit_message>
début des vacances + début du poly de turc
</commit_message>
<xml_diff>
--- a/L3/S1/Turc/Birinci Ders.docx
+++ b/L3/S1/Turc/Birinci Ders.docx
@@ -1948,7 +1948,8 @@
       </w:tblPr>
       <w:tblGrid>
         <w:gridCol w:w="2429"/>
-        <w:gridCol w:w="2771"/>
+        <w:gridCol w:w="2"/>
+        <w:gridCol w:w="2769"/>
         <w:gridCol w:w="3718"/>
       </w:tblGrid>
       <w:tr>
@@ -2003,6 +2004,7 @@
         <w:tc>
           <w:tcPr>
             <w:tcW w:w="2771" w:type="dxa"/>
+            <w:gridSpan w:val="2"/>
             <w:tcBorders/>
             <w:shd w:color="auto" w:fill="auto" w:val="clear"/>
           </w:tcPr>
@@ -2147,57 +2149,23 @@
                 <w:i w:val="false"/>
                 <w:color w:val="000000"/>
               </w:rPr>
-              <w:t>Küçük çanta siyaht</w:t>
-            </w:r>
-            <w:r>
-              <w:rPr>
-                <w:i w:val="false"/>
-                <w:color w:val="000000"/>
-              </w:rPr>
-              <w:t>ı</w:t>
-            </w:r>
-            <w:r>
-              <w:rPr>
-                <w:i w:val="false"/>
-                <w:color w:val="000000"/>
-              </w:rPr>
-              <w:t>r</w:t>
+              <w:t>Küçük çanta siyahtır</w:t>
             </w:r>
           </w:p>
         </w:tc>
       </w:tr>
-    </w:tbl>
-    <w:tbl>
-      <w:tblPr>
-        <w:tblW w:w="8918" w:type="dxa"/>
-        <w:jc w:val="left"/>
-        <w:tblInd w:w="720" w:type="dxa"/>
-        <w:tblLayout w:type="fixed"/>
-        <w:tblCellMar>
-          <w:top w:w="0" w:type="dxa"/>
-          <w:left w:w="108" w:type="dxa"/>
-          <w:bottom w:w="0" w:type="dxa"/>
-          <w:right w:w="108" w:type="dxa"/>
-        </w:tblCellMar>
-        <w:tblLook w:val="04a0" w:noHBand="0" w:noVBand="1" w:firstColumn="1" w:lastRow="0" w:lastColumn="0" w:firstRow="1"/>
-      </w:tblPr>
-      <w:tblGrid>
-        <w:gridCol w:w="2431"/>
-        <w:gridCol w:w="2769"/>
-        <w:gridCol w:w="3718"/>
-      </w:tblGrid>
       <w:tr>
         <w:trPr/>
         <w:tc>
           <w:tcPr>
             <w:tcW w:w="2431" w:type="dxa"/>
+            <w:gridSpan w:val="2"/>
             <w:tcBorders/>
             <w:shd w:color="auto" w:fill="auto" w:val="clear"/>
           </w:tcPr>
           <w:p>
             <w:pPr>
               <w:pStyle w:val="Heading4"/>
-              <w:pageBreakBefore/>
               <w:widowControl w:val="false"/>
               <w:tabs>
                 <w:tab w:val="clear" w:pos="720"/>
@@ -2210,9 +2178,6 @@
                 <w:i w:val="false"/>
               </w:rPr>
             </w:pPr>
-            <w:r>
-              <w:br w:type="page"/>
-            </w:r>
             <w:r>
               <w:rPr>
                 <w:i w:val="false"/>
@@ -3012,7 +2977,7 @@
         <w:rFonts w:ascii="Lucida Console" w:hAnsi="Lucida Console"/>
         <w:lang w:val="fr-FR"/>
       </w:rPr>
-      <w:t>5</w:t>
+      <w:t>4</w:t>
     </w:r>
     <w:r>
       <w:rPr>
@@ -5034,7 +4999,7 @@
     <w:pPr>
       <w:keepNext w:val="true"/>
       <w:suppressAutoHyphens w:val="true"/>
-      <w:overflowPunct w:val="false"/>
+      <w:overflowPunct w:val="true"/>
       <w:spacing w:lineRule="auto" w:line="360" w:before="240" w:after="60"/>
       <w:textAlignment w:val="baseline"/>
       <w:outlineLvl w:val="0"/>
@@ -5061,7 +5026,7 @@
         <w:numId w:val="2"/>
       </w:numPr>
       <w:suppressAutoHyphens w:val="true"/>
-      <w:overflowPunct w:val="false"/>
+      <w:overflowPunct w:val="true"/>
       <w:spacing w:lineRule="auto" w:line="360" w:before="240" w:after="480"/>
       <w:jc w:val="center"/>
       <w:textAlignment w:val="baseline"/>
@@ -5084,7 +5049,7 @@
         <w:bottom w:val="single" w:sz="4" w:space="1" w:color="000000"/>
       </w:pBdr>
       <w:suppressAutoHyphens w:val="true"/>
-      <w:overflowPunct w:val="false"/>
+      <w:overflowPunct w:val="true"/>
       <w:spacing w:lineRule="auto" w:line="360" w:before="480" w:after="240"/>
       <w:ind w:left="2880" w:hanging="0"/>
       <w:jc w:val="both"/>
@@ -5107,7 +5072,7 @@
     <w:qFormat/>
     <w:pPr>
       <w:keepNext w:val="true"/>
-      <w:overflowPunct w:val="false"/>
+      <w:overflowPunct w:val="true"/>
       <w:spacing w:lineRule="auto" w:line="360" w:beforeAutospacing="1" w:after="0"/>
       <w:ind w:left="2880" w:hanging="0"/>
       <w:jc w:val="both"/>
@@ -5126,7 +5091,7 @@
     <w:qFormat/>
     <w:pPr>
       <w:keepNext w:val="true"/>
-      <w:overflowPunct w:val="false"/>
+      <w:overflowPunct w:val="true"/>
       <w:spacing w:lineRule="auto" w:line="360" w:beforeAutospacing="1" w:after="180"/>
       <w:ind w:left="2880" w:hanging="0"/>
       <w:textAlignment w:val="baseline"/>
@@ -5146,7 +5111,7 @@
     <w:qFormat/>
     <w:pPr>
       <w:keepNext w:val="true"/>
-      <w:overflowPunct w:val="false"/>
+      <w:overflowPunct w:val="true"/>
       <w:spacing w:lineRule="auto" w:line="360" w:before="240" w:after="60"/>
       <w:textAlignment w:val="baseline"/>
       <w:outlineLvl w:val="5"/>
@@ -5440,7 +5405,7 @@
     <w:qFormat/>
     <w:pPr>
       <w:suppressAutoHyphens w:val="true"/>
-      <w:overflowPunct w:val="false"/>
+      <w:overflowPunct w:val="true"/>
       <w:spacing w:lineRule="auto" w:line="360"/>
       <w:ind w:left="397" w:hanging="397"/>
       <w:jc w:val="both"/>
@@ -5462,7 +5427,7 @@
         <w:tab w:val="clear" w:pos="720"/>
         <w:tab w:val="left" w:pos="1134" w:leader="none"/>
       </w:tabs>
-      <w:overflowPunct w:val="false"/>
+      <w:overflowPunct w:val="true"/>
       <w:spacing w:before="240" w:after="360"/>
       <w:ind w:left="709" w:hanging="0"/>
       <w:jc w:val="both"/>
@@ -5646,7 +5611,7 @@
     <w:basedOn w:val="Normal"/>
     <w:qFormat/>
     <w:pPr>
-      <w:overflowPunct w:val="false"/>
+      <w:overflowPunct w:val="true"/>
       <w:spacing w:lineRule="auto" w:line="360"/>
       <w:jc w:val="both"/>
       <w:textAlignment w:val="baseline"/>

</xml_diff>